<commit_message>
add LDB application note
</commit_message>
<xml_diff>
--- a/src/sdk/ipu/doc/mx61_ipu_app_note.docx
+++ b/src/sdk/ipu/doc/mx61_ipu_app_note.docx
@@ -2807,6 +2807,10 @@
         </w:rPr>
       </w:pPr>
       <w:r>
+        <w:rPr>
+          <w:noProof/>
+          <w:lang w:eastAsia="zh-CN"/>
+        </w:rPr>
         <w:drawing>
           <wp:inline distT="0" distB="0" distL="0" distR="0">
             <wp:extent cx="6357668" cy="6185140"/>
@@ -5987,97 +5991,15 @@
         <w:ind w:left="0" w:firstLine="0"/>
       </w:pPr>
       <w:bookmarkStart w:id="27" w:name="_Toc302243657"/>
-      <w:bookmarkStart w:id="28" w:name="RTF38333133383a204865616469"/>
-      <w:bookmarkStart w:id="29" w:name="_Toc302314427"/>
-      <w:bookmarkStart w:id="30" w:name="_Toc302314636"/>
+      <w:bookmarkStart w:id="28" w:name="_Toc302314427"/>
+      <w:bookmarkStart w:id="29" w:name="_Toc302314636"/>
+      <w:bookmarkStart w:id="30" w:name="RTF38333133383a204865616469"/>
       <w:r>
         <w:t>Use Cases</w:t>
       </w:r>
       <w:bookmarkEnd w:id="27"/>
+      <w:bookmarkEnd w:id="28"/>
       <w:bookmarkEnd w:id="29"/>
-      <w:bookmarkEnd w:id="30"/>
-    </w:p>
-    <w:p>
-      <w:pPr>
-        <w:pStyle w:val="ParaBody"/>
-        <w:rPr>
-          <w:rFonts w:ascii="Arial" w:hAnsi="Arial" w:cs="Arial"/>
-          <w:sz w:val="20"/>
-          <w:szCs w:val="20"/>
-        </w:rPr>
-      </w:pPr>
-      <w:r>
-        <w:rPr>
-          <w:rFonts w:ascii="Arial" w:hAnsi="Arial" w:cs="Arial"/>
-          <w:sz w:val="20"/>
-          <w:szCs w:val="20"/>
-        </w:rPr>
-        <w:t xml:space="preserve">This section describes how to </w:t>
-      </w:r>
-      <w:r>
-        <w:rPr>
-          <w:rFonts w:ascii="Arial" w:hAnsi="Arial" w:cs="Arial"/>
-          <w:sz w:val="20"/>
-          <w:szCs w:val="20"/>
-        </w:rPr>
-        <w:t>program</w:t>
-      </w:r>
-      <w:r>
-        <w:rPr>
-          <w:rFonts w:ascii="Arial" w:hAnsi="Arial" w:cs="Arial"/>
-          <w:sz w:val="20"/>
-          <w:szCs w:val="20"/>
-        </w:rPr>
-        <w:t xml:space="preserve"> I2C</w:t>
-      </w:r>
-      <w:r>
-        <w:rPr>
-          <w:rFonts w:ascii="Arial" w:hAnsi="Arial" w:cs="Arial"/>
-          <w:sz w:val="20"/>
-          <w:szCs w:val="20"/>
-        </w:rPr>
-        <w:t xml:space="preserve"> controller registers I2CR, I2SR and</w:t>
-      </w:r>
-      <w:r>
-        <w:rPr>
-          <w:rFonts w:ascii="Arial" w:hAnsi="Arial" w:cs="Arial"/>
-          <w:sz w:val="20"/>
-          <w:szCs w:val="20"/>
-        </w:rPr>
-        <w:t xml:space="preserve"> I2</w:t>
-      </w:r>
-      <w:r>
-        <w:rPr>
-          <w:rFonts w:ascii="Arial" w:hAnsi="Arial" w:cs="Arial"/>
-          <w:sz w:val="20"/>
-          <w:szCs w:val="20"/>
-        </w:rPr>
-        <w:t>D</w:t>
-      </w:r>
-      <w:r>
-        <w:rPr>
-          <w:rFonts w:ascii="Arial" w:hAnsi="Arial" w:cs="Arial"/>
-          <w:sz w:val="20"/>
-          <w:szCs w:val="20"/>
-        </w:rPr>
-        <w:t>R in transferring data on I2C bus.</w:t>
-      </w:r>
-      <w:r>
-        <w:rPr>
-          <w:rFonts w:ascii="Arial" w:hAnsi="Arial" w:cs="Arial"/>
-          <w:sz w:val="20"/>
-          <w:szCs w:val="20"/>
-        </w:rPr>
-        <w:t xml:space="preserve"> </w:t>
-      </w:r>
-      <w:r>
-        <w:rPr>
-          <w:rFonts w:ascii="Arial" w:hAnsi="Arial" w:cs="Arial"/>
-          <w:sz w:val="20"/>
-          <w:szCs w:val="20"/>
-        </w:rPr>
-        <w:t xml:space="preserve">Pseudo code is provided wherever necessary. </w:t>
-      </w:r>
     </w:p>
     <w:p>
       <w:pPr>
@@ -6313,7 +6235,6 @@
           <w:rFonts w:ascii="Times" w:hAnsi="Times" w:cs="Times"/>
           <w:color w:val="000000"/>
         </w:rPr>
-        <w:lastRenderedPageBreak/>
         <w:t>11 – IPU2 DI1</w:t>
       </w:r>
     </w:p>
@@ -6385,6 +6306,7 @@
           <w:rFonts w:ascii="Times" w:hAnsi="Times" w:cs="Times"/>
           <w:color w:val="000000"/>
         </w:rPr>
+        <w:lastRenderedPageBreak/>
         <w:t xml:space="preserve">00 – IPU1 DI0, connect HDMI to IPU1 DI0. </w:t>
       </w:r>
     </w:p>
@@ -8691,7 +8613,7 @@
       </w:pPr>
       <w:bookmarkStart w:id="39" w:name="_Toc302314432"/>
       <w:bookmarkStart w:id="40" w:name="_Toc302314641"/>
-      <w:bookmarkEnd w:id="28"/>
+      <w:bookmarkEnd w:id="30"/>
       <w:r>
         <w:lastRenderedPageBreak/>
         <w:t>References</w:t>
@@ -8720,13 +8642,7 @@
         </w:numPr>
       </w:pPr>
       <w:r>
-        <w:t>Interface for digital component video signals in 525-line and 625-line television systems operating at the 4:2:2 level</w:t>
-      </w:r>
-      <w:r>
-        <w:t xml:space="preserve"> </w:t>
-      </w:r>
-      <w:r>
-        <w:t>of Recommendation ITU-R BT.601</w:t>
+        <w:t>Interface for digital component video signals in 525-line and 625-line television systems operating at the 4:2:2 level of Recommendation ITU-R BT.601</w:t>
       </w:r>
     </w:p>
     <w:p>
@@ -9569,7 +9485,7 @@
         <w:sz w:val="18"/>
         <w:szCs w:val="18"/>
       </w:rPr>
-      <w:t>2</w:t>
+      <w:t>14</w:t>
     </w:r>
     <w:r>
       <w:rPr>
@@ -9786,7 +9702,7 @@
         <w:sz w:val="18"/>
         <w:szCs w:val="18"/>
       </w:rPr>
-      <w:t>3</w:t>
+      <w:t>13</w:t>
     </w:r>
     <w:r>
       <w:rPr>
@@ -10625,7 +10541,7 @@
           <v:path o:extrusionok="f" gradientshapeok="t" o:connecttype="rect"/>
           <o:lock v:ext="edit" aspectratio="t"/>
         </v:shapetype>
-        <v:shape id="_x0000_i1025" type="#_x0000_t75" style="width:505.5pt;height:10.5pt">
+        <v:shape id="_x0000_i1025" type="#_x0000_t75" style="width:505.35pt;height:10.85pt">
           <v:imagedata croptop="-65520f" cropbottom="65520f"/>
         </v:shape>
       </w:pict>
@@ -10982,7 +10898,7 @@
           <v:path o:extrusionok="f" gradientshapeok="t" o:connecttype="rect"/>
           <o:lock v:ext="edit" aspectratio="t"/>
         </v:shapetype>
-        <v:shape id="_x0000_i1026" type="#_x0000_t75" style="width:505.5pt;height:10.5pt">
+        <v:shape id="_x0000_i1026" type="#_x0000_t75" style="width:505.35pt;height:10.85pt">
           <v:imagedata croptop="-65520f" cropbottom="65520f"/>
         </v:shape>
       </w:pict>
@@ -11100,7 +11016,7 @@
           <v:path o:extrusionok="f" gradientshapeok="t" o:connecttype="rect"/>
           <o:lock v:ext="edit" aspectratio="t"/>
         </v:shapetype>
-        <v:shape id="_x0000_i1027" type="#_x0000_t75" style="width:505.5pt;height:10.5pt">
+        <v:shape id="_x0000_i1027" type="#_x0000_t75" style="width:505.35pt;height:10.85pt">
           <v:imagedata croptop="-65520f" cropbottom="65520f"/>
         </v:shape>
       </w:pict>
@@ -16148,7 +16064,7 @@
 </file>
 
 <file path=customXml/itemProps1.xml><?xml version="1.0" encoding="utf-8"?>
-<ds:datastoreItem xmlns:ds="http://schemas.openxmlformats.org/officeDocument/2006/customXml" ds:itemID="{3D681EA2-BB64-4191-AD4F-CEFBEB0112A1}">
+<ds:datastoreItem xmlns:ds="http://schemas.openxmlformats.org/officeDocument/2006/customXml" ds:itemID="{AA79FC3B-BC29-43BD-BDCA-02F98CCEDDD7}">
   <ds:schemaRefs>
     <ds:schemaRef ds:uri="http://schemas.openxmlformats.org/officeDocument/2006/bibliography"/>
   </ds:schemaRefs>

</xml_diff>